<commit_message>
Commit before updating UI.
</commit_message>
<xml_diff>
--- a/doc/Attendify Synopsis_3rd_Sem.docx
+++ b/doc/Attendify Synopsis_3rd_Sem.docx
@@ -1,6 +1,6 @@
 
 <file path=word/document.xml><?xml version="1.0" encoding="utf-8"?>
-<w:document xmlns:wpc="http://schemas.microsoft.com/office/word/2010/wordprocessingCanvas" xmlns:cx="http://schemas.microsoft.com/office/drawing/2014/chartex" xmlns:cx1="http://schemas.microsoft.com/office/drawing/2015/9/8/chartex" xmlns:cx2="http://schemas.microsoft.com/office/drawing/2015/10/21/chartex" xmlns:cx3="http://schemas.microsoft.com/office/drawing/2016/5/9/chartex" xmlns:cx4="http://schemas.microsoft.com/office/drawing/2016/5/10/chartex" xmlns:cx5="http://schemas.microsoft.com/office/drawing/2016/5/11/chartex" xmlns:cx6="http://schemas.microsoft.com/office/drawing/2016/5/12/chartex" xmlns:cx7="http://schemas.microsoft.com/office/drawing/2016/5/13/chartex" xmlns:cx8="http://schemas.microsoft.com/office/drawing/2016/5/14/chartex" xmlns:mc="http://schemas.openxmlformats.org/markup-compatibility/2006" xmlns:aink="http://schemas.microsoft.com/office/drawing/2016/ink" xmlns:am3d="http://schemas.microsoft.com/office/drawing/2017/model3d" xmlns:o="urn:schemas-microsoft-com:office:office" xmlns:oel="http://schemas.microsoft.com/office/2019/extlst" xmlns:r="http://schemas.openxmlformats.org/officeDocument/2006/relationships" xmlns:m="http://schemas.openxmlformats.org/officeDocument/2006/math" xmlns:v="urn:schemas-microsoft-com:vml" xmlns:wp14="http://schemas.microsoft.com/office/word/2010/wordprocessingDrawing" xmlns:wp="http://schemas.openxmlformats.org/drawingml/2006/wordprocessingDrawing" xmlns:w10="urn:schemas-microsoft-com:office:word" xmlns:w="http://schemas.openxmlformats.org/wordprocessingml/2006/main" xmlns:w14="http://schemas.microsoft.com/office/word/2010/wordml" xmlns:w15="http://schemas.microsoft.com/office/word/2012/wordml" xmlns:w16cex="http://schemas.microsoft.com/office/word/2018/wordml/cex" xmlns:w16cid="http://schemas.microsoft.com/office/word/2016/wordml/cid" xmlns:w16="http://schemas.microsoft.com/office/word/2018/wordml" xmlns:w16du="http://schemas.microsoft.com/office/word/2023/wordml/word16du" xmlns:w16sdtdh="http://schemas.microsoft.com/office/word/2020/wordml/sdtdatahash" xmlns:w16se="http://schemas.microsoft.com/office/word/2015/wordml/symex" xmlns:wpg="http://schemas.microsoft.com/office/word/2010/wordprocessingGroup" xmlns:wpi="http://schemas.microsoft.com/office/word/2010/wordprocessingInk" xmlns:wne="http://schemas.microsoft.com/office/word/2006/wordml" xmlns:wps="http://schemas.microsoft.com/office/word/2010/wordprocessingShape" mc:Ignorable="w14 w15 w16se w16cid w16 w16cex w16sdtdh w16du wp14">
+<w:document xmlns:wpc="http://schemas.microsoft.com/office/word/2010/wordprocessingCanvas" xmlns:cx="http://schemas.microsoft.com/office/drawing/2014/chartex" xmlns:mc="http://schemas.openxmlformats.org/markup-compatibility/2006" xmlns:o="urn:schemas-microsoft-com:office:office" xmlns:r="http://schemas.openxmlformats.org/officeDocument/2006/relationships" xmlns:m="http://schemas.openxmlformats.org/officeDocument/2006/math" xmlns:v="urn:schemas-microsoft-com:vml" xmlns:wp14="http://schemas.microsoft.com/office/word/2010/wordprocessingDrawing" xmlns:wp="http://schemas.openxmlformats.org/drawingml/2006/wordprocessingDrawing" xmlns:w10="urn:schemas-microsoft-com:office:word" xmlns:w="http://schemas.openxmlformats.org/wordprocessingml/2006/main" xmlns:w14="http://schemas.microsoft.com/office/word/2010/wordml" xmlns:w15="http://schemas.microsoft.com/office/word/2012/wordml" xmlns:w16se="http://schemas.microsoft.com/office/word/2015/wordml/symex" xmlns:wpg="http://schemas.microsoft.com/office/word/2010/wordprocessingGroup" xmlns:wpi="http://schemas.microsoft.com/office/word/2010/wordprocessingInk" xmlns:wne="http://schemas.microsoft.com/office/word/2006/wordml" xmlns:wps="http://schemas.microsoft.com/office/word/2010/wordprocessingShape" mc:Ignorable="w14 w15 w16se wp14">
   <w:body>
     <w:p>
       <w:pPr>
@@ -20,7 +20,17 @@
           <w:b/>
           <w:sz w:val="24"/>
         </w:rPr>
-        <w:t>Dr. D. Y. Patil Pratishthan’s</w:t>
+        <w:t>Dr. D. Y. Patil P</w:t>
+      </w:r>
+      <w:bookmarkStart w:id="0" w:name="_GoBack"/>
+      <w:bookmarkEnd w:id="0"/>
+      <w:r>
+        <w:rPr>
+          <w:rFonts w:ascii="Times New Roman" w:hAnsi="Times New Roman"/>
+          <w:b/>
+          <w:sz w:val="24"/>
+        </w:rPr>
+        <w:t>ratishthan’s</w:t>
       </w:r>
     </w:p>
     <w:p>
@@ -358,7 +368,7 @@
               </wp:anchor>
             </w:drawing>
           </mc:Choice>
-          <mc:Fallback>
+          <mc:Fallback xmlns:w16sdtdh="http://schemas.microsoft.com/office/word/2020/wordml/sdtdatahash" xmlns:w16du="http://schemas.microsoft.com/office/word/2023/wordml/word16du" xmlns:w16="http://schemas.microsoft.com/office/word/2018/wordml" xmlns:w16cid="http://schemas.microsoft.com/office/word/2016/wordml/cid" xmlns:w16cex="http://schemas.microsoft.com/office/word/2018/wordml/cex" xmlns:oel="http://schemas.microsoft.com/office/2019/extlst" xmlns:am3d="http://schemas.microsoft.com/office/drawing/2017/model3d" xmlns:aink="http://schemas.microsoft.com/office/drawing/2016/ink" xmlns:cx8="http://schemas.microsoft.com/office/drawing/2016/5/14/chartex" xmlns:cx7="http://schemas.microsoft.com/office/drawing/2016/5/13/chartex" xmlns:cx6="http://schemas.microsoft.com/office/drawing/2016/5/12/chartex" xmlns:cx5="http://schemas.microsoft.com/office/drawing/2016/5/11/chartex" xmlns:cx4="http://schemas.microsoft.com/office/drawing/2016/5/10/chartex" xmlns:cx3="http://schemas.microsoft.com/office/drawing/2016/5/9/chartex" xmlns:cx2="http://schemas.microsoft.com/office/drawing/2015/10/21/chartex" xmlns:cx1="http://schemas.microsoft.com/office/drawing/2015/9/8/chartex">
             <w:pict>
               <v:rect w14:anchorId="090B49D3" id="Rectangle 1" o:spid="_x0000_s1026" style="position:absolute;margin-left:21.2pt;margin-top:16.6pt;width:437.25pt;height:237.75pt;z-index:251660288;visibility:visible;mso-wrap-style:square;mso-width-percent:0;mso-height-percent:0;mso-wrap-distance-left:9pt;mso-wrap-distance-top:0;mso-wrap-distance-right:9pt;mso-wrap-distance-bottom:0;mso-position-horizontal:absolute;mso-position-horizontal-relative:text;mso-position-vertical:absolute;mso-position-vertical-relative:text;mso-width-percent:0;mso-height-percent:0;mso-width-relative:margin;mso-height-relative:margin;v-text-anchor:middle" o:gfxdata="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" fillcolor="white [3212]" strokecolor="#243f60 [1604]" strokeweight="2pt">
                 <v:textbox>
@@ -571,26 +581,26 @@
         </w:rPr>
         <w:t>Himanshu Sharma</w:t>
       </w:r>
-      <w:r>
+    </w:p>
+    <w:p>
+      <w:pPr>
+        <w:jc w:val="center"/>
         <w:rPr>
           <w:rFonts w:ascii="Times New Roman" w:hAnsi="Times New Roman"/>
           <w:color w:val="002060"/>
           <w:sz w:val="36"/>
           <w:szCs w:val="52"/>
         </w:rPr>
-        <w:t xml:space="preserve"> &amp; Pratik Warkari </w:t>
-      </w:r>
-    </w:p>
-    <w:p>
-      <w:pPr>
-        <w:jc w:val="center"/>
+      </w:pPr>
+      <w:r>
         <w:rPr>
           <w:rFonts w:ascii="Times New Roman" w:hAnsi="Times New Roman"/>
           <w:color w:val="002060"/>
           <w:sz w:val="36"/>
           <w:szCs w:val="52"/>
         </w:rPr>
-      </w:pPr>
+        <w:t>Roll. No.</w:t>
+      </w:r>
       <w:r>
         <w:rPr>
           <w:rFonts w:ascii="Times New Roman" w:hAnsi="Times New Roman"/>
@@ -598,7 +608,7 @@
           <w:sz w:val="36"/>
           <w:szCs w:val="52"/>
         </w:rPr>
-        <w:t>Roll. No.</w:t>
+        <w:t>:</w:t>
       </w:r>
       <w:r>
         <w:rPr>
@@ -607,7 +617,7 @@
           <w:sz w:val="36"/>
           <w:szCs w:val="52"/>
         </w:rPr>
-        <w:t>:</w:t>
+        <w:t xml:space="preserve"> </w:t>
       </w:r>
       <w:r>
         <w:rPr>
@@ -616,25 +626,7 @@
           <w:sz w:val="36"/>
           <w:szCs w:val="52"/>
         </w:rPr>
-        <w:t xml:space="preserve"> </w:t>
-      </w:r>
-      <w:r>
-        <w:rPr>
-          <w:rFonts w:ascii="Times New Roman" w:hAnsi="Times New Roman"/>
-          <w:color w:val="002060"/>
-          <w:sz w:val="36"/>
-          <w:szCs w:val="52"/>
-        </w:rPr>
         <w:t>13</w:t>
-      </w:r>
-      <w:r>
-        <w:rPr>
-          <w:rFonts w:ascii="Times New Roman" w:hAnsi="Times New Roman"/>
-          <w:color w:val="002060"/>
-          <w:sz w:val="36"/>
-          <w:szCs w:val="52"/>
-        </w:rPr>
-        <w:t xml:space="preserve"> &amp; 32</w:t>
       </w:r>
     </w:p>
     <w:p>
@@ -2597,7 +2589,7 @@
 </file>
 
 <file path=word/endnotes.xml><?xml version="1.0" encoding="utf-8"?>
-<w:endnotes xmlns:wpc="http://schemas.microsoft.com/office/word/2010/wordprocessingCanvas" xmlns:cx="http://schemas.microsoft.com/office/drawing/2014/chartex" xmlns:cx1="http://schemas.microsoft.com/office/drawing/2015/9/8/chartex" xmlns:cx2="http://schemas.microsoft.com/office/drawing/2015/10/21/chartex" xmlns:cx3="http://schemas.microsoft.com/office/drawing/2016/5/9/chartex" xmlns:cx4="http://schemas.microsoft.com/office/drawing/2016/5/10/chartex" xmlns:cx5="http://schemas.microsoft.com/office/drawing/2016/5/11/chartex" xmlns:cx6="http://schemas.microsoft.com/office/drawing/2016/5/12/chartex" xmlns:cx7="http://schemas.microsoft.com/office/drawing/2016/5/13/chartex" xmlns:cx8="http://schemas.microsoft.com/office/drawing/2016/5/14/chartex" xmlns:mc="http://schemas.openxmlformats.org/markup-compatibility/2006" xmlns:aink="http://schemas.microsoft.com/office/drawing/2016/ink" xmlns:am3d="http://schemas.microsoft.com/office/drawing/2017/model3d" xmlns:o="urn:schemas-microsoft-com:office:office" xmlns:oel="http://schemas.microsoft.com/office/2019/extlst" xmlns:r="http://schemas.openxmlformats.org/officeDocument/2006/relationships" xmlns:m="http://schemas.openxmlformats.org/officeDocument/2006/math" xmlns:v="urn:schemas-microsoft-com:vml" xmlns:wp14="http://schemas.microsoft.com/office/word/2010/wordprocessingDrawing" xmlns:wp="http://schemas.openxmlformats.org/drawingml/2006/wordprocessingDrawing" xmlns:w10="urn:schemas-microsoft-com:office:word" xmlns:w="http://schemas.openxmlformats.org/wordprocessingml/2006/main" xmlns:w14="http://schemas.microsoft.com/office/word/2010/wordml" xmlns:w15="http://schemas.microsoft.com/office/word/2012/wordml" xmlns:w16cex="http://schemas.microsoft.com/office/word/2018/wordml/cex" xmlns:w16cid="http://schemas.microsoft.com/office/word/2016/wordml/cid" xmlns:w16="http://schemas.microsoft.com/office/word/2018/wordml" xmlns:w16du="http://schemas.microsoft.com/office/word/2023/wordml/word16du" xmlns:w16sdtdh="http://schemas.microsoft.com/office/word/2020/wordml/sdtdatahash" xmlns:w16se="http://schemas.microsoft.com/office/word/2015/wordml/symex" xmlns:wpg="http://schemas.microsoft.com/office/word/2010/wordprocessingGroup" xmlns:wpi="http://schemas.microsoft.com/office/word/2010/wordprocessingInk" xmlns:wne="http://schemas.microsoft.com/office/word/2006/wordml" xmlns:wps="http://schemas.microsoft.com/office/word/2010/wordprocessingShape" mc:Ignorable="w14 w15 w16se w16cid w16 w16cex w16sdtdh w16du wp14">
+<w:endnotes xmlns:wpc="http://schemas.microsoft.com/office/word/2010/wordprocessingCanvas" xmlns:cx="http://schemas.microsoft.com/office/drawing/2014/chartex" xmlns:mc="http://schemas.openxmlformats.org/markup-compatibility/2006" xmlns:o="urn:schemas-microsoft-com:office:office" xmlns:r="http://schemas.openxmlformats.org/officeDocument/2006/relationships" xmlns:m="http://schemas.openxmlformats.org/officeDocument/2006/math" xmlns:v="urn:schemas-microsoft-com:vml" xmlns:wp14="http://schemas.microsoft.com/office/word/2010/wordprocessingDrawing" xmlns:wp="http://schemas.openxmlformats.org/drawingml/2006/wordprocessingDrawing" xmlns:w10="urn:schemas-microsoft-com:office:word" xmlns:w="http://schemas.openxmlformats.org/wordprocessingml/2006/main" xmlns:w14="http://schemas.microsoft.com/office/word/2010/wordml" xmlns:w15="http://schemas.microsoft.com/office/word/2012/wordml" xmlns:w16se="http://schemas.microsoft.com/office/word/2015/wordml/symex" xmlns:wpg="http://schemas.microsoft.com/office/word/2010/wordprocessingGroup" xmlns:wpi="http://schemas.microsoft.com/office/word/2010/wordprocessingInk" xmlns:wne="http://schemas.microsoft.com/office/word/2006/wordml" xmlns:wps="http://schemas.microsoft.com/office/word/2010/wordprocessingShape" mc:Ignorable="w14 w15 w16se wp14">
   <w:endnote w:type="separator" w:id="-1">
     <w:p>
       <w:pPr>
@@ -2622,7 +2614,7 @@
 </file>
 
 <file path=word/footer1.xml><?xml version="1.0" encoding="utf-8"?>
-<w:ftr xmlns:wpc="http://schemas.microsoft.com/office/word/2010/wordprocessingCanvas" xmlns:cx="http://schemas.microsoft.com/office/drawing/2014/chartex" xmlns:cx1="http://schemas.microsoft.com/office/drawing/2015/9/8/chartex" xmlns:cx2="http://schemas.microsoft.com/office/drawing/2015/10/21/chartex" xmlns:cx3="http://schemas.microsoft.com/office/drawing/2016/5/9/chartex" xmlns:cx4="http://schemas.microsoft.com/office/drawing/2016/5/10/chartex" xmlns:cx5="http://schemas.microsoft.com/office/drawing/2016/5/11/chartex" xmlns:cx6="http://schemas.microsoft.com/office/drawing/2016/5/12/chartex" xmlns:cx7="http://schemas.microsoft.com/office/drawing/2016/5/13/chartex" xmlns:cx8="http://schemas.microsoft.com/office/drawing/2016/5/14/chartex" xmlns:mc="http://schemas.openxmlformats.org/markup-compatibility/2006" xmlns:aink="http://schemas.microsoft.com/office/drawing/2016/ink" xmlns:am3d="http://schemas.microsoft.com/office/drawing/2017/model3d" xmlns:o="urn:schemas-microsoft-com:office:office" xmlns:oel="http://schemas.microsoft.com/office/2019/extlst" xmlns:r="http://schemas.openxmlformats.org/officeDocument/2006/relationships" xmlns:m="http://schemas.openxmlformats.org/officeDocument/2006/math" xmlns:v="urn:schemas-microsoft-com:vml" xmlns:wp14="http://schemas.microsoft.com/office/word/2010/wordprocessingDrawing" xmlns:wp="http://schemas.openxmlformats.org/drawingml/2006/wordprocessingDrawing" xmlns:w10="urn:schemas-microsoft-com:office:word" xmlns:w="http://schemas.openxmlformats.org/wordprocessingml/2006/main" xmlns:w14="http://schemas.microsoft.com/office/word/2010/wordml" xmlns:w15="http://schemas.microsoft.com/office/word/2012/wordml" xmlns:w16cex="http://schemas.microsoft.com/office/word/2018/wordml/cex" xmlns:w16cid="http://schemas.microsoft.com/office/word/2016/wordml/cid" xmlns:w16="http://schemas.microsoft.com/office/word/2018/wordml" xmlns:w16du="http://schemas.microsoft.com/office/word/2023/wordml/word16du" xmlns:w16sdtdh="http://schemas.microsoft.com/office/word/2020/wordml/sdtdatahash" xmlns:w16se="http://schemas.microsoft.com/office/word/2015/wordml/symex" xmlns:wpg="http://schemas.microsoft.com/office/word/2010/wordprocessingGroup" xmlns:wpi="http://schemas.microsoft.com/office/word/2010/wordprocessingInk" xmlns:wne="http://schemas.microsoft.com/office/word/2006/wordml" xmlns:wps="http://schemas.microsoft.com/office/word/2010/wordprocessingShape" mc:Ignorable="w14 w15 w16se w16cid w16 w16cex w16sdtdh w16du wp14">
+<w:ftr xmlns:wpc="http://schemas.microsoft.com/office/word/2010/wordprocessingCanvas" xmlns:cx="http://schemas.microsoft.com/office/drawing/2014/chartex" xmlns:mc="http://schemas.openxmlformats.org/markup-compatibility/2006" xmlns:o="urn:schemas-microsoft-com:office:office" xmlns:r="http://schemas.openxmlformats.org/officeDocument/2006/relationships" xmlns:m="http://schemas.openxmlformats.org/officeDocument/2006/math" xmlns:v="urn:schemas-microsoft-com:vml" xmlns:wp14="http://schemas.microsoft.com/office/word/2010/wordprocessingDrawing" xmlns:wp="http://schemas.openxmlformats.org/drawingml/2006/wordprocessingDrawing" xmlns:w10="urn:schemas-microsoft-com:office:word" xmlns:w="http://schemas.openxmlformats.org/wordprocessingml/2006/main" xmlns:w14="http://schemas.microsoft.com/office/word/2010/wordml" xmlns:w15="http://schemas.microsoft.com/office/word/2012/wordml" xmlns:w16se="http://schemas.microsoft.com/office/word/2015/wordml/symex" xmlns:wpg="http://schemas.microsoft.com/office/word/2010/wordprocessingGroup" xmlns:wpi="http://schemas.microsoft.com/office/word/2010/wordprocessingInk" xmlns:wne="http://schemas.microsoft.com/office/word/2006/wordml" xmlns:wps="http://schemas.microsoft.com/office/word/2010/wordprocessingShape" mc:Ignorable="w14 w15 w16se wp14">
   <w:sdt>
     <w:sdtPr>
       <w:id w:val="-1287810719"/>
@@ -2655,7 +2647,7 @@
           <w:rPr>
             <w:noProof/>
           </w:rPr>
-          <w:t>4</w:t>
+          <w:t>5</w:t>
         </w:r>
         <w:r>
           <w:rPr>
@@ -2675,7 +2667,7 @@
 </file>
 
 <file path=word/footnotes.xml><?xml version="1.0" encoding="utf-8"?>
-<w:footnotes xmlns:wpc="http://schemas.microsoft.com/office/word/2010/wordprocessingCanvas" xmlns:cx="http://schemas.microsoft.com/office/drawing/2014/chartex" xmlns:cx1="http://schemas.microsoft.com/office/drawing/2015/9/8/chartex" xmlns:cx2="http://schemas.microsoft.com/office/drawing/2015/10/21/chartex" xmlns:cx3="http://schemas.microsoft.com/office/drawing/2016/5/9/chartex" xmlns:cx4="http://schemas.microsoft.com/office/drawing/2016/5/10/chartex" xmlns:cx5="http://schemas.microsoft.com/office/drawing/2016/5/11/chartex" xmlns:cx6="http://schemas.microsoft.com/office/drawing/2016/5/12/chartex" xmlns:cx7="http://schemas.microsoft.com/office/drawing/2016/5/13/chartex" xmlns:cx8="http://schemas.microsoft.com/office/drawing/2016/5/14/chartex" xmlns:mc="http://schemas.openxmlformats.org/markup-compatibility/2006" xmlns:aink="http://schemas.microsoft.com/office/drawing/2016/ink" xmlns:am3d="http://schemas.microsoft.com/office/drawing/2017/model3d" xmlns:o="urn:schemas-microsoft-com:office:office" xmlns:oel="http://schemas.microsoft.com/office/2019/extlst" xmlns:r="http://schemas.openxmlformats.org/officeDocument/2006/relationships" xmlns:m="http://schemas.openxmlformats.org/officeDocument/2006/math" xmlns:v="urn:schemas-microsoft-com:vml" xmlns:wp14="http://schemas.microsoft.com/office/word/2010/wordprocessingDrawing" xmlns:wp="http://schemas.openxmlformats.org/drawingml/2006/wordprocessingDrawing" xmlns:w10="urn:schemas-microsoft-com:office:word" xmlns:w="http://schemas.openxmlformats.org/wordprocessingml/2006/main" xmlns:w14="http://schemas.microsoft.com/office/word/2010/wordml" xmlns:w15="http://schemas.microsoft.com/office/word/2012/wordml" xmlns:w16cex="http://schemas.microsoft.com/office/word/2018/wordml/cex" xmlns:w16cid="http://schemas.microsoft.com/office/word/2016/wordml/cid" xmlns:w16="http://schemas.microsoft.com/office/word/2018/wordml" xmlns:w16du="http://schemas.microsoft.com/office/word/2023/wordml/word16du" xmlns:w16sdtdh="http://schemas.microsoft.com/office/word/2020/wordml/sdtdatahash" xmlns:w16se="http://schemas.microsoft.com/office/word/2015/wordml/symex" xmlns:wpg="http://schemas.microsoft.com/office/word/2010/wordprocessingGroup" xmlns:wpi="http://schemas.microsoft.com/office/word/2010/wordprocessingInk" xmlns:wne="http://schemas.microsoft.com/office/word/2006/wordml" xmlns:wps="http://schemas.microsoft.com/office/word/2010/wordprocessingShape" mc:Ignorable="w14 w15 w16se w16cid w16 w16cex w16sdtdh w16du wp14">
+<w:footnotes xmlns:wpc="http://schemas.microsoft.com/office/word/2010/wordprocessingCanvas" xmlns:cx="http://schemas.microsoft.com/office/drawing/2014/chartex" xmlns:mc="http://schemas.openxmlformats.org/markup-compatibility/2006" xmlns:o="urn:schemas-microsoft-com:office:office" xmlns:r="http://schemas.openxmlformats.org/officeDocument/2006/relationships" xmlns:m="http://schemas.openxmlformats.org/officeDocument/2006/math" xmlns:v="urn:schemas-microsoft-com:vml" xmlns:wp14="http://schemas.microsoft.com/office/word/2010/wordprocessingDrawing" xmlns:wp="http://schemas.openxmlformats.org/drawingml/2006/wordprocessingDrawing" xmlns:w10="urn:schemas-microsoft-com:office:word" xmlns:w="http://schemas.openxmlformats.org/wordprocessingml/2006/main" xmlns:w14="http://schemas.microsoft.com/office/word/2010/wordml" xmlns:w15="http://schemas.microsoft.com/office/word/2012/wordml" xmlns:w16se="http://schemas.microsoft.com/office/word/2015/wordml/symex" xmlns:wpg="http://schemas.microsoft.com/office/word/2010/wordprocessingGroup" xmlns:wpi="http://schemas.microsoft.com/office/word/2010/wordprocessingInk" xmlns:wne="http://schemas.microsoft.com/office/word/2006/wordml" xmlns:wps="http://schemas.microsoft.com/office/word/2010/wordprocessingShape" mc:Ignorable="w14 w15 w16se wp14">
   <w:footnote w:type="separator" w:id="-1">
     <w:p>
       <w:pPr>
@@ -2700,7 +2692,7 @@
 </file>
 
 <file path=word/numbering.xml><?xml version="1.0" encoding="utf-8"?>
-<w:numbering xmlns:wpc="http://schemas.microsoft.com/office/word/2010/wordprocessingCanvas" xmlns:cx="http://schemas.microsoft.com/office/drawing/2014/chartex" xmlns:cx1="http://schemas.microsoft.com/office/drawing/2015/9/8/chartex" xmlns:cx2="http://schemas.microsoft.com/office/drawing/2015/10/21/chartex" xmlns:cx3="http://schemas.microsoft.com/office/drawing/2016/5/9/chartex" xmlns:cx4="http://schemas.microsoft.com/office/drawing/2016/5/10/chartex" xmlns:cx5="http://schemas.microsoft.com/office/drawing/2016/5/11/chartex" xmlns:cx6="http://schemas.microsoft.com/office/drawing/2016/5/12/chartex" xmlns:cx7="http://schemas.microsoft.com/office/drawing/2016/5/13/chartex" xmlns:cx8="http://schemas.microsoft.com/office/drawing/2016/5/14/chartex" xmlns:mc="http://schemas.openxmlformats.org/markup-compatibility/2006" xmlns:aink="http://schemas.microsoft.com/office/drawing/2016/ink" xmlns:am3d="http://schemas.microsoft.com/office/drawing/2017/model3d" xmlns:o="urn:schemas-microsoft-com:office:office" xmlns:oel="http://schemas.microsoft.com/office/2019/extlst" xmlns:r="http://schemas.openxmlformats.org/officeDocument/2006/relationships" xmlns:m="http://schemas.openxmlformats.org/officeDocument/2006/math" xmlns:v="urn:schemas-microsoft-com:vml" xmlns:wp14="http://schemas.microsoft.com/office/word/2010/wordprocessingDrawing" xmlns:wp="http://schemas.openxmlformats.org/drawingml/2006/wordprocessingDrawing" xmlns:w10="urn:schemas-microsoft-com:office:word" xmlns:w="http://schemas.openxmlformats.org/wordprocessingml/2006/main" xmlns:w14="http://schemas.microsoft.com/office/word/2010/wordml" xmlns:w15="http://schemas.microsoft.com/office/word/2012/wordml" xmlns:w16cex="http://schemas.microsoft.com/office/word/2018/wordml/cex" xmlns:w16cid="http://schemas.microsoft.com/office/word/2016/wordml/cid" xmlns:w16="http://schemas.microsoft.com/office/word/2018/wordml" xmlns:w16du="http://schemas.microsoft.com/office/word/2023/wordml/word16du" xmlns:w16sdtdh="http://schemas.microsoft.com/office/word/2020/wordml/sdtdatahash" xmlns:w16se="http://schemas.microsoft.com/office/word/2015/wordml/symex" xmlns:wpg="http://schemas.microsoft.com/office/word/2010/wordprocessingGroup" xmlns:wpi="http://schemas.microsoft.com/office/word/2010/wordprocessingInk" xmlns:wne="http://schemas.microsoft.com/office/word/2006/wordml" xmlns:wps="http://schemas.microsoft.com/office/word/2010/wordprocessingShape" mc:Ignorable="w14 w15 w16se w16cid w16 w16cex w16sdtdh w16du wp14">
+<w:numbering xmlns:wpc="http://schemas.microsoft.com/office/word/2010/wordprocessingCanvas" xmlns:cx="http://schemas.microsoft.com/office/drawing/2014/chartex" xmlns:mc="http://schemas.openxmlformats.org/markup-compatibility/2006" xmlns:o="urn:schemas-microsoft-com:office:office" xmlns:r="http://schemas.openxmlformats.org/officeDocument/2006/relationships" xmlns:m="http://schemas.openxmlformats.org/officeDocument/2006/math" xmlns:v="urn:schemas-microsoft-com:vml" xmlns:wp14="http://schemas.microsoft.com/office/word/2010/wordprocessingDrawing" xmlns:wp="http://schemas.openxmlformats.org/drawingml/2006/wordprocessingDrawing" xmlns:w10="urn:schemas-microsoft-com:office:word" xmlns:w="http://schemas.openxmlformats.org/wordprocessingml/2006/main" xmlns:w14="http://schemas.microsoft.com/office/word/2010/wordml" xmlns:w15="http://schemas.microsoft.com/office/word/2012/wordml" xmlns:w16se="http://schemas.microsoft.com/office/word/2015/wordml/symex" xmlns:wpg="http://schemas.microsoft.com/office/word/2010/wordprocessingGroup" xmlns:wpi="http://schemas.microsoft.com/office/word/2010/wordprocessingInk" xmlns:wne="http://schemas.microsoft.com/office/word/2006/wordml" xmlns:wps="http://schemas.microsoft.com/office/word/2010/wordprocessingShape" mc:Ignorable="w14 w15 w16se wp14">
   <w:abstractNum w:abstractNumId="0" w15:restartNumberingAfterBreak="0">
     <w:nsid w:val="143D1294"/>
     <w:multiLevelType w:val="hybridMultilevel"/>
@@ -3350,26 +3342,26 @@
       </w:rPr>
     </w:lvl>
   </w:abstractNum>
-  <w:num w:numId="1" w16cid:durableId="1176649772">
+  <w:num w:numId="1">
     <w:abstractNumId w:val="0"/>
   </w:num>
-  <w:num w:numId="2" w16cid:durableId="1886335707">
+  <w:num w:numId="2">
     <w:abstractNumId w:val="1"/>
   </w:num>
-  <w:num w:numId="3" w16cid:durableId="1630548351">
+  <w:num w:numId="3">
     <w:abstractNumId w:val="2"/>
   </w:num>
-  <w:num w:numId="4" w16cid:durableId="542986906">
+  <w:num w:numId="4">
     <w:abstractNumId w:val="3"/>
   </w:num>
-  <w:num w:numId="5" w16cid:durableId="2095321880">
+  <w:num w:numId="5">
     <w:abstractNumId w:val="4"/>
   </w:num>
 </w:numbering>
 </file>
 
 <file path=word/styles.xml><?xml version="1.0" encoding="utf-8"?>
-<w:styles xmlns:mc="http://schemas.openxmlformats.org/markup-compatibility/2006" xmlns:r="http://schemas.openxmlformats.org/officeDocument/2006/relationships" xmlns:w="http://schemas.openxmlformats.org/wordprocessingml/2006/main" xmlns:w14="http://schemas.microsoft.com/office/word/2010/wordml" xmlns:w15="http://schemas.microsoft.com/office/word/2012/wordml" xmlns:w16cex="http://schemas.microsoft.com/office/word/2018/wordml/cex" xmlns:w16cid="http://schemas.microsoft.com/office/word/2016/wordml/cid" xmlns:w16="http://schemas.microsoft.com/office/word/2018/wordml" xmlns:w16du="http://schemas.microsoft.com/office/word/2023/wordml/word16du" xmlns:w16sdtdh="http://schemas.microsoft.com/office/word/2020/wordml/sdtdatahash" xmlns:w16se="http://schemas.microsoft.com/office/word/2015/wordml/symex" mc:Ignorable="w14 w15 w16se w16cid w16 w16cex w16sdtdh w16du">
+<w:styles xmlns:mc="http://schemas.openxmlformats.org/markup-compatibility/2006" xmlns:r="http://schemas.openxmlformats.org/officeDocument/2006/relationships" xmlns:w="http://schemas.openxmlformats.org/wordprocessingml/2006/main" xmlns:w14="http://schemas.microsoft.com/office/word/2010/wordml" xmlns:w15="http://schemas.microsoft.com/office/word/2012/wordml" xmlns:w16se="http://schemas.microsoft.com/office/word/2015/wordml/symex" mc:Ignorable="w14 w15 w16se">
   <w:docDefaults>
     <w:rPrDefault>
       <w:rPr>
@@ -3385,7 +3377,7 @@
       </w:pPr>
     </w:pPrDefault>
   </w:docDefaults>
-  <w:latentStyles w:defLockedState="0" w:defUIPriority="99" w:defSemiHidden="0" w:defUnhideWhenUsed="0" w:defQFormat="0" w:count="376">
+  <w:latentStyles w:defLockedState="0" w:defUIPriority="99" w:defSemiHidden="0" w:defUnhideWhenUsed="0" w:defQFormat="0" w:count="371">
     <w:lsdException w:name="Normal" w:uiPriority="0" w:qFormat="1"/>
     <w:lsdException w:name="heading 1" w:uiPriority="9" w:qFormat="1"/>
     <w:lsdException w:name="heading 2" w:semiHidden="1" w:uiPriority="9" w:unhideWhenUsed="1" w:qFormat="1"/>
@@ -3757,11 +3749,6 @@
     <w:lsdException w:name="List Table 5 Dark Accent 6" w:uiPriority="50"/>
     <w:lsdException w:name="List Table 6 Colorful Accent 6" w:uiPriority="51"/>
     <w:lsdException w:name="List Table 7 Colorful Accent 6" w:uiPriority="52"/>
-    <w:lsdException w:name="Mention" w:semiHidden="1" w:unhideWhenUsed="1"/>
-    <w:lsdException w:name="Smart Hyperlink" w:semiHidden="1" w:unhideWhenUsed="1"/>
-    <w:lsdException w:name="Hashtag" w:semiHidden="1" w:unhideWhenUsed="1"/>
-    <w:lsdException w:name="Unresolved Mention" w:semiHidden="1" w:unhideWhenUsed="1"/>
-    <w:lsdException w:name="Smart Link" w:semiHidden="1" w:unhideWhenUsed="1"/>
   </w:latentStyles>
   <w:style w:type="paragraph" w:default="1" w:styleId="Normal">
     <w:name w:val="Normal"/>
@@ -3775,6 +3762,7 @@
   <w:style w:type="character" w:default="1" w:styleId="DefaultParagraphFont">
     <w:name w:val="Default Paragraph Font"/>
     <w:uiPriority w:val="1"/>
+    <w:semiHidden/>
     <w:unhideWhenUsed/>
   </w:style>
   <w:style w:type="table" w:default="1" w:styleId="TableNormal">
@@ -4184,7 +4172,7 @@
 </file>
 
 <file path=customXml/itemProps1.xml><?xml version="1.0" encoding="utf-8"?>
-<ds:datastoreItem xmlns:ds="http://schemas.openxmlformats.org/officeDocument/2006/customXml" ds:itemID="{8E7CCB71-A93F-41EE-BDE2-E50BD138B037}">
+<ds:datastoreItem xmlns:ds="http://schemas.openxmlformats.org/officeDocument/2006/customXml" ds:itemID="{5F080928-0C57-4CCB-BCD7-2AE25E23ECED}">
   <ds:schemaRefs>
     <ds:schemaRef ds:uri="http://schemas.openxmlformats.org/officeDocument/2006/bibliography"/>
   </ds:schemaRefs>

</xml_diff>